<commit_message>
Add upper and lower bounds
We have added the definitions of upper and lower bounds to the example
4, and to the user's manual.
</commit_message>
<xml_diff>
--- a/User Manual/Manual PFA Toolbox v2.docx
+++ b/User Manual/Manual PFA Toolbox v2.docx
@@ -74,6 +74,7 @@
           <w:docPartUnique/>
         </w:docPartObj>
       </w:sdtPr>
+      <w:sdtEndPr/>
       <w:sdtContent>
         <w:p>
           <w:pPr>
@@ -6441,7 +6442,7 @@
           <v:shape id="_x0000_i1025" type="#_x0000_t75" style="width:261.75pt;height:226.5pt" o:ole="">
             <v:imagedata r:id="rId10" o:title="" croptop="21716f" cropbottom="21015f" cropleft="15641f" cropright="16962f"/>
           </v:shape>
-          <o:OLEObject Type="Embed" ProgID="AcroExch.Document.DC" ShapeID="_x0000_i1025" DrawAspect="Content" ObjectID="_1503425529" r:id="rId11"/>
+          <o:OLEObject Type="Embed" ProgID="AcroExch.Document.DC" ShapeID="_x0000_i1025" DrawAspect="Content" ObjectID="_1505116033" r:id="rId11"/>
         </w:object>
       </w:r>
     </w:p>
@@ -11782,7 +11783,7 @@
           <v:shape id="_x0000_i1026" type="#_x0000_t75" style="width:332.25pt;height:229.5pt" o:ole="" o:allowoverlap="f">
             <v:imagedata r:id="rId13" o:title="" croptop="21652f" cropbottom="21328f" cropleft="12239f" cropright="13446f"/>
           </v:shape>
-          <o:OLEObject Type="Embed" ProgID="AcroExch.Document.DC" ShapeID="_x0000_i1026" DrawAspect="Content" ObjectID="_1503425530" r:id="rId14"/>
+          <o:OLEObject Type="Embed" ProgID="AcroExch.Document.DC" ShapeID="_x0000_i1026" DrawAspect="Content" ObjectID="_1505116034" r:id="rId14"/>
         </w:object>
       </w:r>
     </w:p>
@@ -12655,7 +12656,7 @@
           <v:shape id="_x0000_i1027" type="#_x0000_t75" style="width:330.75pt;height:217.5pt" o:ole="" o:allowoverlap="f">
             <v:imagedata r:id="rId15" o:title="" croptop="21710f" cropbottom="21240f" cropleft="12572f" cropright="13321f"/>
           </v:shape>
-          <o:OLEObject Type="Embed" ProgID="AcroExch.Document.DC" ShapeID="_x0000_i1027" DrawAspect="Content" ObjectID="_1503425531" r:id="rId16"/>
+          <o:OLEObject Type="Embed" ProgID="AcroExch.Document.DC" ShapeID="_x0000_i1027" DrawAspect="Content" ObjectID="_1505116035" r:id="rId16"/>
         </w:object>
       </w:r>
     </w:p>
@@ -13219,7 +13220,7 @@
           <v:shape id="_x0000_i1028" type="#_x0000_t75" style="width:321pt;height:228pt" o:ole="">
             <v:imagedata r:id="rId17" o:title="" croptop="20937f" cropbottom="21015f" cropleft="8481f" cropright="10133f"/>
           </v:shape>
-          <o:OLEObject Type="Embed" ProgID="AcroExch.Document.DC" ShapeID="_x0000_i1028" DrawAspect="Content" ObjectID="_1503425532" r:id="rId18"/>
+          <o:OLEObject Type="Embed" ProgID="AcroExch.Document.DC" ShapeID="_x0000_i1028" DrawAspect="Content" ObjectID="_1505116036" r:id="rId18"/>
         </w:object>
       </w:r>
     </w:p>
@@ -13541,13 +13542,8 @@
       <w:r>
         <w:t>The glucose measurement is very accurate, the ethanol one is moderately accurate, and the me</w:t>
       </w:r>
-      <w:proofErr w:type="spellStart"/>
-      <w:r>
-        <w:t>asurement</w:t>
-      </w:r>
-      <w:proofErr w:type="spellEnd"/>
-      <w:r>
-        <w:t xml:space="preserve"> of oxygen is</w:t>
+      <w:r>
+        <w:t>asurement of oxygen is</w:t>
       </w:r>
       <w:r>
         <w:t xml:space="preserve"> quite unreliable. Now, </w:t>
@@ -14545,7 +14541,7 @@
           <v:shape id="_x0000_i1029" type="#_x0000_t75" style="width:336.75pt;height:186pt" o:ole="">
             <v:imagedata r:id="rId19" o:title="" croptop="23728f" cropbottom="22596f" cropleft="7137f" cropright="8973f"/>
           </v:shape>
-          <o:OLEObject Type="Embed" ProgID="AcroExch.Document.DC" ShapeID="_x0000_i1029" DrawAspect="Content" ObjectID="_1503425533" r:id="rId20"/>
+          <o:OLEObject Type="Embed" ProgID="AcroExch.Document.DC" ShapeID="_x0000_i1029" DrawAspect="Content" ObjectID="_1505116037" r:id="rId20"/>
         </w:object>
       </w:r>
     </w:p>
@@ -15401,7 +15397,7 @@
           <v:shape id="_x0000_i1030" type="#_x0000_t75" style="width:324pt;height:193.5pt" o:ole="" o:allowoverlap="f">
             <v:imagedata r:id="rId21" o:title="" croptop="22300f" cropbottom="21683f" cropleft="7648f" cropright="10270f"/>
           </v:shape>
-          <o:OLEObject Type="Embed" ProgID="AcroExch.Document.DC" ShapeID="_x0000_i1030" DrawAspect="Content" ObjectID="_1503425534" r:id="rId22"/>
+          <o:OLEObject Type="Embed" ProgID="AcroExch.Document.DC" ShapeID="_x0000_i1030" DrawAspect="Content" ObjectID="_1505116038" r:id="rId22"/>
         </w:object>
       </w:r>
     </w:p>
@@ -17379,550 +17375,627 @@
         <w:pStyle w:val="Ttulo5"/>
       </w:pPr>
       <w:r>
+        <w:t xml:space="preserve">   </w:t>
+      </w:r>
+      <w:r>
+        <w:t xml:space="preserve">          </w:t>
+      </w:r>
+      <w:r>
+        <w:t xml:space="preserve">      </w:t>
+      </w:r>
+      <w:r>
+        <w:t xml:space="preserve"> </w:t>
+      </w:r>
+      <w:r>
+        <w:t xml:space="preserve"> 1</w:t>
+      </w:r>
+      <w:r>
+        <w:t xml:space="preserve"> </w:t>
+      </w:r>
+      <w:r>
+        <w:t xml:space="preserve"> </w:t>
+      </w:r>
+      <w:r>
+        <w:t xml:space="preserve"> </w:t>
+      </w:r>
+      <w:proofErr w:type="gramStart"/>
+      <w:r>
+        <w:t xml:space="preserve">0 </w:t>
+      </w:r>
+      <w:r>
+        <w:t xml:space="preserve"> </w:t>
+      </w:r>
+      <w:r>
+        <w:t>1</w:t>
+      </w:r>
+      <w:proofErr w:type="gramEnd"/>
+      <w:r>
+        <w:t xml:space="preserve"> </w:t>
+      </w:r>
+      <w:r>
+        <w:t xml:space="preserve"> </w:t>
+      </w:r>
+      <w:r>
+        <w:t xml:space="preserve">0 -1 </w:t>
+      </w:r>
+      <w:r>
+        <w:t xml:space="preserve"> </w:t>
+      </w:r>
+      <w:r>
+        <w:t>0;</w:t>
+      </w:r>
+    </w:p>
+    <w:p>
+      <w:pPr>
+        <w:pStyle w:val="Ttulo5"/>
+      </w:pPr>
+      <w:r>
         <w:t xml:space="preserve">         </w:t>
       </w:r>
       <w:r>
+        <w:t xml:space="preserve">        </w:t>
+      </w:r>
+      <w:r>
         <w:t xml:space="preserve"> </w:t>
       </w:r>
       <w:r>
-        <w:t xml:space="preserve"> 1</w:t>
+        <w:t xml:space="preserve">  </w:t>
+      </w:r>
+      <w:proofErr w:type="gramStart"/>
+      <w:r>
+        <w:t>0</w:t>
       </w:r>
       <w:r>
         <w:t xml:space="preserve"> </w:t>
       </w:r>
       <w:r>
+        <w:t xml:space="preserve"> -</w:t>
+      </w:r>
+      <w:proofErr w:type="gramEnd"/>
+      <w:r>
+        <w:t>1 -1</w:t>
+      </w:r>
+      <w:r>
         <w:t xml:space="preserve"> </w:t>
       </w:r>
       <w:r>
+        <w:t xml:space="preserve"> 0 </w:t>
+      </w:r>
+      <w:r>
         <w:t xml:space="preserve"> </w:t>
       </w:r>
+      <w:r>
+        <w:t xml:space="preserve">0 </w:t>
+      </w:r>
+      <w:r>
+        <w:t xml:space="preserve"> </w:t>
+      </w:r>
+      <w:r>
+        <w:t>1];</w:t>
+      </w:r>
+    </w:p>
+    <w:p>
+      <w:pPr>
+        <w:pStyle w:val="Ttulo5"/>
+      </w:pPr>
+      <w:proofErr w:type="spellStart"/>
+      <w:r>
+        <w:t>model.rev</w:t>
+      </w:r>
+      <w:proofErr w:type="spellEnd"/>
       <w:proofErr w:type="gramStart"/>
       <w:r>
+        <w:t>=[</w:t>
+      </w:r>
+      <w:proofErr w:type="gramEnd"/>
+      <w:r>
         <w:t xml:space="preserve">0 </w:t>
       </w:r>
       <w:r>
         <w:t xml:space="preserve"> </w:t>
       </w:r>
       <w:r>
-        <w:t>1</w:t>
+        <w:t xml:space="preserve"> </w:t>
+      </w:r>
+      <w:r>
+        <w:t xml:space="preserve">0 </w:t>
+      </w:r>
+      <w:r>
+        <w:t xml:space="preserve"> </w:t>
+      </w:r>
+      <w:r>
+        <w:t xml:space="preserve">0 </w:t>
+      </w:r>
+      <w:r>
+        <w:t xml:space="preserve"> </w:t>
+      </w:r>
+      <w:r>
+        <w:t xml:space="preserve">1 </w:t>
+      </w:r>
+      <w:r>
+        <w:t xml:space="preserve"> </w:t>
+      </w:r>
+      <w:r>
+        <w:t xml:space="preserve">0 </w:t>
+      </w:r>
+      <w:r>
+        <w:t xml:space="preserve"> </w:t>
+      </w:r>
+      <w:r>
+        <w:t>0]</w:t>
+      </w:r>
+      <w:r>
+        <w:t>;</w:t>
+      </w:r>
+    </w:p>
+    <w:p>
+      <w:pPr>
+        <w:pStyle w:val="Sinespaciado"/>
+      </w:pPr>
+      <w:r>
+        <w:t xml:space="preserve">Upper and lower bounds for each flux </w:t>
+      </w:r>
+      <w:proofErr w:type="gramStart"/>
+      <w:r>
+        <w:t xml:space="preserve">can </w:t>
+      </w:r>
+      <w:r>
+        <w:t>be added</w:t>
       </w:r>
       <w:proofErr w:type="gramEnd"/>
       <w:r>
+        <w:t xml:space="preserve"> to the model structure.</w:t>
+      </w:r>
+      <w:bookmarkStart w:id="96" w:name="_GoBack"/>
+      <w:bookmarkEnd w:id="96"/>
+    </w:p>
+    <w:p>
+      <w:pPr>
+        <w:pStyle w:val="Ttulo5"/>
+      </w:pPr>
+      <w:r>
+        <w:t xml:space="preserve">model.lb=-[0 </w:t>
+      </w:r>
+      <w:r>
+        <w:t xml:space="preserve">       </w:t>
+      </w:r>
+      <w:r>
+        <w:t xml:space="preserve">   0  </w:t>
+      </w:r>
+      <w:r>
+        <w:t xml:space="preserve">  </w:t>
+      </w:r>
+      <w:r>
+        <w:t xml:space="preserve">    0 </w:t>
+      </w:r>
+      <w:r>
         <w:t xml:space="preserve"> </w:t>
       </w:r>
       <w:r>
+        <w:t xml:space="preserve"> 1000</w:t>
+      </w:r>
+      <w:r>
+        <w:t xml:space="preserve">     </w:t>
+      </w:r>
+      <w:r>
+        <w:t xml:space="preserve">  0   </w:t>
+      </w:r>
+      <w:r>
+        <w:t xml:space="preserve">    </w:t>
+      </w:r>
+      <w:r>
+        <w:t xml:space="preserve">  0];</w:t>
+      </w:r>
+    </w:p>
+    <w:p>
+      <w:pPr>
+        <w:pStyle w:val="Ttulo5"/>
+      </w:pPr>
+      <w:r>
+        <w:t>model.ub</w:t>
+      </w:r>
+      <w:proofErr w:type="gramStart"/>
+      <w:r>
+        <w:t>=[</w:t>
+      </w:r>
+      <w:proofErr w:type="gramEnd"/>
+      <w:r>
+        <w:t>1000 1000 1000 1000 1000 1000];</w:t>
+      </w:r>
+    </w:p>
+    <w:p/>
+    <w:p>
+      <w:pPr>
+        <w:pStyle w:val="Ttulo5"/>
+      </w:pPr>
+      <w:bookmarkStart w:id="97" w:name="OLE_LINK80"/>
+      <w:bookmarkStart w:id="98" w:name="OLE_LINK81"/>
+      <w:r>
+        <w:t>[</w:t>
+      </w:r>
+      <w:proofErr w:type="spellStart"/>
+      <w:r>
+        <w:t>PossProblem</w:t>
+      </w:r>
+      <w:proofErr w:type="spellEnd"/>
+      <w:r>
+        <w:t xml:space="preserve">] = </w:t>
+      </w:r>
+      <w:proofErr w:type="spellStart"/>
+      <w:r>
+        <w:t>define_</w:t>
+      </w:r>
+      <w:proofErr w:type="gramStart"/>
+      <w:r>
+        <w:t>MOC</w:t>
+      </w:r>
+      <w:proofErr w:type="spellEnd"/>
+      <w:r>
+        <w:t>(</w:t>
+      </w:r>
+      <w:proofErr w:type="gramEnd"/>
+      <w:r>
+        <w:t>model);</w:t>
+      </w:r>
+    </w:p>
+    <w:bookmarkEnd w:id="97"/>
+    <w:bookmarkEnd w:id="98"/>
+    <w:p>
+      <w:pPr>
+        <w:pStyle w:val="Sinespaciado"/>
+      </w:pPr>
+      <w:r>
+        <w:t xml:space="preserve">Then we are going to </w:t>
+      </w:r>
+      <w:r>
+        <w:t>define the measurements</w:t>
+      </w:r>
+      <w:r>
         <w:t xml:space="preserve"> </w:t>
       </w:r>
       <w:r>
-        <w:t xml:space="preserve">0 -1 </w:t>
-      </w:r>
+        <w:t>and its uncertainties</w:t>
+      </w:r>
+      <w:r>
+        <w:t xml:space="preserve">, </w:t>
+      </w:r>
+      <w:r>
+        <w:t xml:space="preserve">which </w:t>
+      </w:r>
+      <w:proofErr w:type="gramStart"/>
+      <w:r>
+        <w:t>were</w:t>
+      </w:r>
+      <w:r>
+        <w:t xml:space="preserve"> defined</w:t>
+      </w:r>
+      <w:proofErr w:type="gramEnd"/>
       <w:r>
         <w:t xml:space="preserve"> </w:t>
       </w:r>
       <w:r>
-        <w:t>0;</w:t>
+        <w:t xml:space="preserve">previously </w:t>
+      </w:r>
+      <w:r>
+        <w:t>as 0.5 for full possibility, and 1.2 for lower possibility.</w:t>
+      </w:r>
+      <w:r>
+        <w:rPr>
+          <w:color w:val="C00000"/>
+        </w:rPr>
+        <w:t xml:space="preserve"> </w:t>
       </w:r>
     </w:p>
     <w:p>
       <w:pPr>
         <w:pStyle w:val="Ttulo5"/>
       </w:pPr>
-      <w:r>
-        <w:t xml:space="preserve">        </w:t>
+      <w:proofErr w:type="gramStart"/>
+      <w:r>
+        <w:t>index</w:t>
+      </w:r>
+      <w:proofErr w:type="gramEnd"/>
+      <w:r>
+        <w:t xml:space="preserve">    </w:t>
+      </w:r>
+      <w:r>
+        <w:t xml:space="preserve">      </w:t>
+      </w:r>
+      <w:r>
+        <w:t xml:space="preserve">=[ 2     </w:t>
+      </w:r>
+      <w:r>
+        <w:t xml:space="preserve">  </w:t>
+      </w:r>
+      <w:r>
+        <w:t xml:space="preserve"> 3     </w:t>
+      </w:r>
+      <w:r>
+        <w:t xml:space="preserve">  </w:t>
+      </w:r>
+      <w:r>
+        <w:t xml:space="preserve">4  </w:t>
+      </w:r>
+      <w:r>
+        <w:t xml:space="preserve">     </w:t>
+      </w:r>
+      <w:r>
+        <w:t xml:space="preserve">  6   ];</w:t>
+      </w:r>
+    </w:p>
+    <w:p>
+      <w:pPr>
+        <w:pStyle w:val="Ttulo5"/>
+      </w:pPr>
+      <w:proofErr w:type="spellStart"/>
+      <w:proofErr w:type="gramStart"/>
+      <w:r>
+        <w:t>exp</w:t>
+      </w:r>
+      <w:proofErr w:type="spellEnd"/>
+      <w:r>
+        <w:t>{</w:t>
+      </w:r>
+      <w:proofErr w:type="gramEnd"/>
+      <w:r>
+        <w:t>1}.</w:t>
+      </w:r>
+      <w:proofErr w:type="spellStart"/>
+      <w:r>
+        <w:t>wm</w:t>
+      </w:r>
+      <w:proofErr w:type="spellEnd"/>
+      <w:r>
+        <w:t>=[ 1.88  1.09  0.0   2.16];</w:t>
+      </w:r>
+    </w:p>
+    <w:p>
+      <w:pPr>
+        <w:pStyle w:val="Ttulo5"/>
+      </w:pPr>
+      <w:proofErr w:type="spellStart"/>
+      <w:proofErr w:type="gramStart"/>
+      <w:r>
+        <w:t>exp</w:t>
+      </w:r>
+      <w:proofErr w:type="spellEnd"/>
+      <w:r>
+        <w:t>{</w:t>
+      </w:r>
+      <w:proofErr w:type="gramEnd"/>
+      <w:r>
+        <w:t>2}.</w:t>
+      </w:r>
+      <w:proofErr w:type="spellStart"/>
+      <w:r>
+        <w:t>wm</w:t>
+      </w:r>
+      <w:proofErr w:type="spellEnd"/>
+      <w:r>
+        <w:t>=[ 2.07  0.95  0.63  2.70];</w:t>
+      </w:r>
+    </w:p>
+    <w:p>
+      <w:pPr>
+        <w:pStyle w:val="Ttulo5"/>
+      </w:pPr>
+      <w:proofErr w:type="spellStart"/>
+      <w:proofErr w:type="gramStart"/>
+      <w:r>
+        <w:t>exp</w:t>
+      </w:r>
+      <w:proofErr w:type="spellEnd"/>
+      <w:r>
+        <w:t>{</w:t>
+      </w:r>
+      <w:proofErr w:type="gramEnd"/>
+      <w:r>
+        <w:t>3}.</w:t>
+      </w:r>
+      <w:proofErr w:type="spellStart"/>
+      <w:r>
+        <w:t>wm</w:t>
+      </w:r>
+      <w:proofErr w:type="spellEnd"/>
+      <w:r>
+        <w:t xml:space="preserve">=[ 1.72  </w:t>
+      </w:r>
+      <w:r>
+        <w:t xml:space="preserve">    </w:t>
+      </w:r>
+      <w:r>
+        <w:t>1     1.48  2.90];</w:t>
+      </w:r>
+    </w:p>
+    <w:p>
+      <w:pPr>
+        <w:pStyle w:val="Ttulo5"/>
+      </w:pPr>
+      <w:proofErr w:type="spellStart"/>
+      <w:proofErr w:type="gramStart"/>
+      <w:r>
+        <w:t>exp</w:t>
+      </w:r>
+      <w:proofErr w:type="spellEnd"/>
+      <w:r>
+        <w:t>{</w:t>
+      </w:r>
+      <w:proofErr w:type="gramEnd"/>
+      <w:r>
+        <w:t>4}.</w:t>
+      </w:r>
+      <w:proofErr w:type="spellStart"/>
+      <w:r>
+        <w:t>wm</w:t>
+      </w:r>
+      <w:proofErr w:type="spellEnd"/>
+      <w:r>
+        <w:t xml:space="preserve">=[ 2.02  0.57  1.33  3.55]; </w:t>
+      </w:r>
+    </w:p>
+    <w:p>
+      <w:pPr>
+        <w:pStyle w:val="Ttulo5"/>
+      </w:pPr>
+      <w:proofErr w:type="spellStart"/>
+      <w:proofErr w:type="gramStart"/>
+      <w:r>
+        <w:t>exp</w:t>
+      </w:r>
+      <w:proofErr w:type="spellEnd"/>
+      <w:r>
+        <w:t>{</w:t>
+      </w:r>
+      <w:proofErr w:type="gramEnd"/>
+      <w:r>
+        <w:t>5}.</w:t>
+      </w:r>
+      <w:proofErr w:type="spellStart"/>
+      <w:r>
+        <w:t>wm</w:t>
+      </w:r>
+      <w:proofErr w:type="spellEnd"/>
+      <w:r>
+        <w:t xml:space="preserve">=[ 2.32  1.13  2.62  </w:t>
       </w:r>
       <w:r>
         <w:t xml:space="preserve"> </w:t>
       </w:r>
       <w:r>
-        <w:t xml:space="preserve">  </w:t>
-      </w:r>
+        <w:t xml:space="preserve">3.52]; </w:t>
+      </w:r>
+    </w:p>
+    <w:p>
+      <w:pPr>
+        <w:pStyle w:val="Ttulo5"/>
+      </w:pPr>
+      <w:proofErr w:type="spellStart"/>
       <w:proofErr w:type="gramStart"/>
       <w:r>
-        <w:t>0</w:t>
-      </w:r>
+        <w:t>exp</w:t>
+      </w:r>
+      <w:proofErr w:type="spellEnd"/>
+      <w:r>
+        <w:t>{</w:t>
+      </w:r>
+      <w:proofErr w:type="gramEnd"/>
+      <w:r>
+        <w:t>6}.</w:t>
+      </w:r>
+      <w:proofErr w:type="spellStart"/>
+      <w:r>
+        <w:t>wm</w:t>
+      </w:r>
+      <w:proofErr w:type="spellEnd"/>
+      <w:r>
+        <w:t>=[ 0.73  2.04  1.98  2.55];</w:t>
+      </w:r>
+    </w:p>
+    <w:p>
+      <w:pPr>
+        <w:pStyle w:val="Ttulo5"/>
+      </w:pPr>
       <w:r>
         <w:t xml:space="preserve"> </w:t>
       </w:r>
-      <w:r>
-        <w:t xml:space="preserve"> -</w:t>
-      </w:r>
+    </w:p>
+    <w:p>
+      <w:pPr>
+        <w:pStyle w:val="Ttulo5"/>
+      </w:pPr>
+      <w:proofErr w:type="spellStart"/>
+      <w:proofErr w:type="gramStart"/>
+      <w:r>
+        <w:t>intFP</w:t>
+      </w:r>
+      <w:proofErr w:type="spellEnd"/>
       <w:proofErr w:type="gramEnd"/>
       <w:r>
-        <w:t>1 -1</w:t>
+        <w:t>=[0.5];</w:t>
+      </w:r>
+    </w:p>
+    <w:p>
+      <w:pPr>
+        <w:pStyle w:val="Ttulo5"/>
+      </w:pPr>
+      <w:proofErr w:type="spellStart"/>
+      <w:proofErr w:type="gramStart"/>
+      <w:r>
+        <w:t>intLP</w:t>
+      </w:r>
+      <w:proofErr w:type="spellEnd"/>
+      <w:proofErr w:type="gramEnd"/>
+      <w:r>
+        <w:t>=[1.2];</w:t>
+      </w:r>
+    </w:p>
+    <w:p>
+      <w:pPr>
+        <w:pStyle w:val="Sinespaciado"/>
+      </w:pPr>
+      <w:r>
+        <w:t>The</w:t>
+      </w:r>
+      <w:r>
+        <w:t>n</w:t>
+      </w:r>
+      <w:r>
+        <w:t xml:space="preserve"> we compute the possibility of the most possible solution for each dataset.</w:t>
       </w:r>
       <w:r>
         <w:t xml:space="preserve"> </w:t>
       </w:r>
-      <w:r>
-        <w:t xml:space="preserve"> 0 </w:t>
-      </w:r>
+    </w:p>
+    <w:p>
+      <w:pPr>
+        <w:pStyle w:val="Ttulo5"/>
+      </w:pPr>
+      <w:proofErr w:type="gramStart"/>
+      <w:r>
+        <w:rPr>
+          <w:color w:val="0000FF"/>
+        </w:rPr>
+        <w:t>for</w:t>
+      </w:r>
+      <w:proofErr w:type="gramEnd"/>
       <w:r>
         <w:t xml:space="preserve"> </w:t>
       </w:r>
-      <w:r>
-        <w:t xml:space="preserve">0 </w:t>
-      </w:r>
-      <w:r>
-        <w:t xml:space="preserve"> </w:t>
-      </w:r>
-      <w:r>
-        <w:t>1];</w:t>
+      <w:proofErr w:type="spellStart"/>
+      <w:r>
+        <w:t>i</w:t>
+      </w:r>
+      <w:proofErr w:type="spellEnd"/>
+      <w:r>
+        <w:t>=1:length(</w:t>
+      </w:r>
+      <w:proofErr w:type="spellStart"/>
+      <w:r>
+        <w:t>exp</w:t>
+      </w:r>
+      <w:proofErr w:type="spellEnd"/>
+      <w:r>
+        <w:t>)</w:t>
       </w:r>
     </w:p>
     <w:p>
       <w:pPr>
         <w:pStyle w:val="Ttulo5"/>
       </w:pPr>
-      <w:proofErr w:type="spellStart"/>
-      <w:r>
-        <w:t>model.rev</w:t>
-      </w:r>
-      <w:proofErr w:type="spellEnd"/>
+      <w:r>
+        <w:t xml:space="preserve">   </w:t>
+      </w:r>
+      <w:r>
+        <w:t>[</w:t>
+      </w:r>
+      <w:bookmarkStart w:id="99" w:name="OLE_LINK78"/>
+      <w:bookmarkStart w:id="100" w:name="OLE_LINK79"/>
       <w:proofErr w:type="gramStart"/>
       <w:r>
-        <w:t>=[</w:t>
-      </w:r>
-      <w:proofErr w:type="gramEnd"/>
-      <w:r>
-        <w:t xml:space="preserve">0 </w:t>
-      </w:r>
-      <w:r>
-        <w:t xml:space="preserve"> </w:t>
-      </w:r>
-      <w:r>
-        <w:t xml:space="preserve"> </w:t>
-      </w:r>
-      <w:r>
-        <w:t xml:space="preserve">0 </w:t>
-      </w:r>
-      <w:r>
-        <w:t xml:space="preserve"> </w:t>
-      </w:r>
-      <w:r>
-        <w:t xml:space="preserve">0 </w:t>
-      </w:r>
-      <w:r>
-        <w:t xml:space="preserve"> </w:t>
-      </w:r>
-      <w:r>
-        <w:t xml:space="preserve">1 </w:t>
-      </w:r>
-      <w:r>
-        <w:t xml:space="preserve"> </w:t>
-      </w:r>
-      <w:r>
-        <w:t xml:space="preserve">0 </w:t>
-      </w:r>
-      <w:r>
-        <w:t xml:space="preserve"> </w:t>
-      </w:r>
-      <w:r>
-        <w:t>0]</w:t>
-      </w:r>
-      <w:r>
-        <w:t>;</w:t>
-      </w:r>
-    </w:p>
-    <w:p>
-      <w:pPr>
-        <w:pStyle w:val="Ttulo5"/>
-      </w:pPr>
-      <w:r>
-        <w:t xml:space="preserve"> </w:t>
-      </w:r>
-    </w:p>
-    <w:p>
-      <w:pPr>
-        <w:pStyle w:val="Ttulo5"/>
-      </w:pPr>
-      <w:bookmarkStart w:id="96" w:name="OLE_LINK80"/>
-      <w:bookmarkStart w:id="97" w:name="OLE_LINK81"/>
-      <w:r>
-        <w:t>[</w:t>
-      </w:r>
-      <w:proofErr w:type="spellStart"/>
-      <w:r>
-        <w:t>PossProblem</w:t>
-      </w:r>
-      <w:proofErr w:type="spellEnd"/>
-      <w:r>
-        <w:t xml:space="preserve">] = </w:t>
-      </w:r>
-      <w:proofErr w:type="spellStart"/>
-      <w:r>
-        <w:t>define_</w:t>
-      </w:r>
-      <w:proofErr w:type="gramStart"/>
-      <w:r>
-        <w:t>MOC</w:t>
-      </w:r>
-      <w:proofErr w:type="spellEnd"/>
-      <w:r>
-        <w:t>(</w:t>
-      </w:r>
-      <w:proofErr w:type="gramEnd"/>
-      <w:r>
-        <w:t>model);</w:t>
-      </w:r>
-    </w:p>
-    <w:bookmarkEnd w:id="96"/>
-    <w:bookmarkEnd w:id="97"/>
-    <w:p>
-      <w:pPr>
-        <w:pStyle w:val="Sinespaciado"/>
-      </w:pPr>
-      <w:r>
-        <w:t xml:space="preserve">Then we are going to </w:t>
-      </w:r>
-      <w:r>
-        <w:t>define the measurements</w:t>
-      </w:r>
-      <w:r>
-        <w:t xml:space="preserve"> </w:t>
-      </w:r>
-      <w:r>
-        <w:t>and its uncertainties</w:t>
-      </w:r>
-      <w:r>
-        <w:t xml:space="preserve">, </w:t>
-      </w:r>
-      <w:r>
-        <w:t xml:space="preserve">which </w:t>
-      </w:r>
-      <w:proofErr w:type="gramStart"/>
-      <w:r>
-        <w:t>were</w:t>
-      </w:r>
-      <w:r>
-        <w:t xml:space="preserve"> defined</w:t>
-      </w:r>
-      <w:proofErr w:type="gramEnd"/>
-      <w:r>
-        <w:t xml:space="preserve"> </w:t>
-      </w:r>
-      <w:r>
-        <w:t xml:space="preserve">previously </w:t>
-      </w:r>
-      <w:r>
-        <w:t>as 0.5 for full possibility, and 1.2 for lower possibility.</w:t>
-      </w:r>
-      <w:r>
-        <w:rPr>
-          <w:color w:val="C00000"/>
-        </w:rPr>
-        <w:t xml:space="preserve"> </w:t>
-      </w:r>
-    </w:p>
-    <w:p>
-      <w:pPr>
-        <w:pStyle w:val="Ttulo5"/>
-      </w:pPr>
-      <w:proofErr w:type="gramStart"/>
-      <w:r>
-        <w:t>index</w:t>
-      </w:r>
-      <w:proofErr w:type="gramEnd"/>
-      <w:r>
-        <w:t xml:space="preserve">    </w:t>
-      </w:r>
-      <w:r>
-        <w:t xml:space="preserve">      </w:t>
-      </w:r>
-      <w:r>
-        <w:t xml:space="preserve">=[ 2     </w:t>
-      </w:r>
-      <w:r>
-        <w:t xml:space="preserve">  </w:t>
-      </w:r>
-      <w:r>
-        <w:t xml:space="preserve"> 3     </w:t>
-      </w:r>
-      <w:r>
-        <w:t xml:space="preserve">  </w:t>
-      </w:r>
-      <w:r>
-        <w:t xml:space="preserve">4  </w:t>
-      </w:r>
-      <w:r>
-        <w:t xml:space="preserve">     </w:t>
-      </w:r>
-      <w:r>
-        <w:t xml:space="preserve">  6   ];</w:t>
-      </w:r>
-    </w:p>
-    <w:p>
-      <w:pPr>
-        <w:pStyle w:val="Ttulo5"/>
-      </w:pPr>
-      <w:proofErr w:type="spellStart"/>
-      <w:proofErr w:type="gramStart"/>
-      <w:r>
-        <w:t>exp</w:t>
-      </w:r>
-      <w:proofErr w:type="spellEnd"/>
-      <w:r>
-        <w:t>{</w:t>
-      </w:r>
-      <w:proofErr w:type="gramEnd"/>
-      <w:r>
-        <w:t>1}.</w:t>
-      </w:r>
-      <w:proofErr w:type="spellStart"/>
-      <w:r>
-        <w:t>wm</w:t>
-      </w:r>
-      <w:proofErr w:type="spellEnd"/>
-      <w:r>
-        <w:t>=[ 1.88  1.09  0.0   2.16];</w:t>
-      </w:r>
-    </w:p>
-    <w:p>
-      <w:pPr>
-        <w:pStyle w:val="Ttulo5"/>
-      </w:pPr>
-      <w:proofErr w:type="spellStart"/>
-      <w:proofErr w:type="gramStart"/>
-      <w:r>
-        <w:t>exp</w:t>
-      </w:r>
-      <w:proofErr w:type="spellEnd"/>
-      <w:r>
-        <w:t>{</w:t>
-      </w:r>
-      <w:proofErr w:type="gramEnd"/>
-      <w:r>
-        <w:t>2}.</w:t>
-      </w:r>
-      <w:proofErr w:type="spellStart"/>
-      <w:r>
-        <w:t>wm</w:t>
-      </w:r>
-      <w:proofErr w:type="spellEnd"/>
-      <w:r>
-        <w:t>=[ 2.07  0.95  0.63  2.70];</w:t>
-      </w:r>
-    </w:p>
-    <w:p>
-      <w:pPr>
-        <w:pStyle w:val="Ttulo5"/>
-      </w:pPr>
-      <w:proofErr w:type="spellStart"/>
-      <w:proofErr w:type="gramStart"/>
-      <w:r>
-        <w:t>exp</w:t>
-      </w:r>
-      <w:proofErr w:type="spellEnd"/>
-      <w:r>
-        <w:t>{</w:t>
-      </w:r>
-      <w:proofErr w:type="gramEnd"/>
-      <w:r>
-        <w:t>3}.</w:t>
-      </w:r>
-      <w:proofErr w:type="spellStart"/>
-      <w:r>
-        <w:t>wm</w:t>
-      </w:r>
-      <w:proofErr w:type="spellEnd"/>
-      <w:r>
-        <w:t xml:space="preserve">=[ 1.72  </w:t>
-      </w:r>
-      <w:r>
-        <w:t xml:space="preserve">    </w:t>
-      </w:r>
-      <w:r>
-        <w:t>1     1.48  2.90];</w:t>
-      </w:r>
-    </w:p>
-    <w:p>
-      <w:pPr>
-        <w:pStyle w:val="Ttulo5"/>
-      </w:pPr>
-      <w:proofErr w:type="spellStart"/>
-      <w:proofErr w:type="gramStart"/>
-      <w:r>
-        <w:t>exp</w:t>
-      </w:r>
-      <w:proofErr w:type="spellEnd"/>
-      <w:r>
-        <w:t>{</w:t>
-      </w:r>
-      <w:proofErr w:type="gramEnd"/>
-      <w:r>
-        <w:t>4}.</w:t>
-      </w:r>
-      <w:proofErr w:type="spellStart"/>
-      <w:r>
-        <w:t>wm</w:t>
-      </w:r>
-      <w:proofErr w:type="spellEnd"/>
-      <w:r>
-        <w:t xml:space="preserve">=[ 2.02  0.57  1.33  3.55]; </w:t>
-      </w:r>
-    </w:p>
-    <w:p>
-      <w:pPr>
-        <w:pStyle w:val="Ttulo5"/>
-      </w:pPr>
-      <w:proofErr w:type="spellStart"/>
-      <w:proofErr w:type="gramStart"/>
-      <w:r>
-        <w:t>exp</w:t>
-      </w:r>
-      <w:proofErr w:type="spellEnd"/>
-      <w:r>
-        <w:t>{</w:t>
-      </w:r>
-      <w:proofErr w:type="gramEnd"/>
-      <w:r>
-        <w:t>5}.</w:t>
-      </w:r>
-      <w:proofErr w:type="spellStart"/>
-      <w:r>
-        <w:t>wm</w:t>
-      </w:r>
-      <w:proofErr w:type="spellEnd"/>
-      <w:r>
-        <w:t xml:space="preserve">=[ 2.32  1.13  2.62  </w:t>
-      </w:r>
-      <w:r>
-        <w:t xml:space="preserve"> </w:t>
-      </w:r>
-      <w:r>
-        <w:t xml:space="preserve">3.52]; </w:t>
-      </w:r>
-    </w:p>
-    <w:p>
-      <w:pPr>
-        <w:pStyle w:val="Ttulo5"/>
-      </w:pPr>
-      <w:proofErr w:type="spellStart"/>
-      <w:proofErr w:type="gramStart"/>
-      <w:r>
-        <w:t>exp</w:t>
-      </w:r>
-      <w:proofErr w:type="spellEnd"/>
-      <w:r>
-        <w:t>{</w:t>
-      </w:r>
-      <w:proofErr w:type="gramEnd"/>
-      <w:r>
-        <w:t>6}.</w:t>
-      </w:r>
-      <w:proofErr w:type="spellStart"/>
-      <w:r>
-        <w:t>wm</w:t>
-      </w:r>
-      <w:proofErr w:type="spellEnd"/>
-      <w:r>
-        <w:t>=[ 0.73  2.04  1.98  2.55];</w:t>
-      </w:r>
-    </w:p>
-    <w:p>
-      <w:pPr>
-        <w:pStyle w:val="Ttulo5"/>
-      </w:pPr>
-      <w:r>
-        <w:t xml:space="preserve"> </w:t>
-      </w:r>
-    </w:p>
-    <w:p>
-      <w:pPr>
-        <w:pStyle w:val="Ttulo5"/>
-      </w:pPr>
-      <w:proofErr w:type="spellStart"/>
-      <w:proofErr w:type="gramStart"/>
-      <w:r>
-        <w:t>intFP</w:t>
-      </w:r>
-      <w:proofErr w:type="spellEnd"/>
-      <w:proofErr w:type="gramEnd"/>
-      <w:r>
-        <w:t>=[0.5];</w:t>
-      </w:r>
-    </w:p>
-    <w:p>
-      <w:pPr>
-        <w:pStyle w:val="Ttulo5"/>
-      </w:pPr>
-      <w:proofErr w:type="spellStart"/>
-      <w:proofErr w:type="gramStart"/>
-      <w:r>
-        <w:t>intLP</w:t>
-      </w:r>
-      <w:proofErr w:type="spellEnd"/>
-      <w:proofErr w:type="gramEnd"/>
-      <w:r>
-        <w:t>=[1.2];</w:t>
-      </w:r>
-    </w:p>
-    <w:p>
-      <w:pPr>
-        <w:pStyle w:val="Sinespaciado"/>
-      </w:pPr>
-      <w:r>
-        <w:t>The</w:t>
-      </w:r>
-      <w:r>
-        <w:t>n</w:t>
-      </w:r>
-      <w:r>
-        <w:t xml:space="preserve"> we compute the possibility of the most possible solution for each dataset.</w:t>
-      </w:r>
-      <w:r>
-        <w:t xml:space="preserve"> </w:t>
-      </w:r>
-    </w:p>
-    <w:p>
-      <w:pPr>
-        <w:pStyle w:val="Ttulo5"/>
-      </w:pPr>
-      <w:proofErr w:type="gramStart"/>
-      <w:r>
-        <w:rPr>
-          <w:color w:val="0000FF"/>
-        </w:rPr>
-        <w:t>for</w:t>
-      </w:r>
-      <w:proofErr w:type="gramEnd"/>
-      <w:r>
-        <w:t xml:space="preserve"> </w:t>
-      </w:r>
-      <w:proofErr w:type="spellStart"/>
-      <w:r>
-        <w:t>i</w:t>
-      </w:r>
-      <w:proofErr w:type="spellEnd"/>
-      <w:r>
-        <w:t>=1:length(</w:t>
-      </w:r>
-      <w:proofErr w:type="spellStart"/>
-      <w:r>
-        <w:t>exp</w:t>
-      </w:r>
-      <w:proofErr w:type="spellEnd"/>
-      <w:r>
-        <w:t>)</w:t>
-      </w:r>
-    </w:p>
-    <w:p>
-      <w:pPr>
-        <w:pStyle w:val="Ttulo5"/>
-      </w:pPr>
-      <w:r>
-        <w:t xml:space="preserve">   </w:t>
-      </w:r>
-      <w:r>
-        <w:t>[</w:t>
-      </w:r>
-      <w:bookmarkStart w:id="98" w:name="OLE_LINK78"/>
-      <w:bookmarkStart w:id="99" w:name="OLE_LINK79"/>
-      <w:proofErr w:type="gramStart"/>
-      <w:r>
         <w:t>measures</w:t>
       </w:r>
-      <w:bookmarkEnd w:id="98"/>
       <w:bookmarkEnd w:id="99"/>
+      <w:bookmarkEnd w:id="100"/>
       <w:proofErr w:type="gramEnd"/>
       <w:r>
         <w:t>]=</w:t>
@@ -18951,7 +19024,7 @@
           <v:shape id="_x0000_i1031" type="#_x0000_t75" style="width:302.25pt;height:214.5pt" o:ole="" o:allowoverlap="f">
             <v:imagedata r:id="rId23" o:title="" croptop="18769f" cropbottom="18298f" cropleft="8701f" cropright="10033f"/>
           </v:shape>
-          <o:OLEObject Type="Embed" ProgID="AcroExch.Document.DC" ShapeID="_x0000_i1031" DrawAspect="Content" ObjectID="_1503425535" r:id="rId24"/>
+          <o:OLEObject Type="Embed" ProgID="AcroExch.Document.DC" ShapeID="_x0000_i1031" DrawAspect="Content" ObjectID="_1505116039" r:id="rId24"/>
         </w:object>
       </w:r>
     </w:p>
@@ -18992,14 +19065,14 @@
       <w:r>
         <w:t xml:space="preserve">Dashed lines represent the original measurements, or a priori, that are of course fully possible. </w:t>
       </w:r>
-      <w:bookmarkStart w:id="100" w:name="OLE_LINK84"/>
-      <w:bookmarkStart w:id="101" w:name="OLE_LINK85"/>
+      <w:bookmarkStart w:id="101" w:name="OLE_LINK84"/>
+      <w:bookmarkStart w:id="102" w:name="OLE_LINK85"/>
       <w:r>
         <w:t>The results shown that, taken the model into account, it seems to be larger than expected errors in the measurements.</w:t>
       </w:r>
-      <w:bookmarkStart w:id="102" w:name="_Toc424842136"/>
-      <w:bookmarkEnd w:id="100"/>
+      <w:bookmarkStart w:id="103" w:name="_Toc424842136"/>
       <w:bookmarkEnd w:id="101"/>
+      <w:bookmarkEnd w:id="102"/>
       <w:r>
         <w:br w:type="page"/>
       </w:r>
@@ -19011,7 +19084,7 @@
       <w:r>
         <w:t>Functions description</w:t>
       </w:r>
-      <w:bookmarkEnd w:id="102"/>
+      <w:bookmarkEnd w:id="103"/>
     </w:p>
     <w:p>
       <w:pPr>
@@ -20442,8 +20515,8 @@
       <w:pPr>
         <w:pStyle w:val="Ttulo7"/>
       </w:pPr>
-      <w:bookmarkStart w:id="103" w:name="OLE_LINK120"/>
-      <w:bookmarkStart w:id="104" w:name="OLE_LINK121"/>
+      <w:bookmarkStart w:id="104" w:name="OLE_LINK120"/>
+      <w:bookmarkStart w:id="105" w:name="OLE_LINK121"/>
       <w:r>
         <w:t xml:space="preserve"># </w:t>
       </w:r>
@@ -20453,8 +20526,8 @@
       </w:r>
       <w:proofErr w:type="spellEnd"/>
     </w:p>
-    <w:bookmarkEnd w:id="103"/>
     <w:bookmarkEnd w:id="104"/>
+    <w:bookmarkEnd w:id="105"/>
     <w:p>
       <w:pPr>
         <w:pStyle w:val="Sinespaciado"/>
@@ -20666,8 +20739,8 @@
         </w:rPr>
         <w:t>]=</w:t>
       </w:r>
-      <w:bookmarkStart w:id="105" w:name="OLE_LINK88"/>
-      <w:bookmarkStart w:id="106" w:name="OLE_LINK89"/>
+      <w:bookmarkStart w:id="106" w:name="OLE_LINK88"/>
+      <w:bookmarkStart w:id="107" w:name="OLE_LINK89"/>
       <w:proofErr w:type="spellStart"/>
       <w:r>
         <w:rPr>
@@ -20676,8 +20749,8 @@
         </w:rPr>
         <w:t>define_PossMeasurements</w:t>
       </w:r>
-      <w:bookmarkEnd w:id="105"/>
       <w:bookmarkEnd w:id="106"/>
+      <w:bookmarkEnd w:id="107"/>
       <w:proofErr w:type="spellEnd"/>
       <w:r>
         <w:rPr>
@@ -20754,8 +20827,8 @@
         </w:rPr>
         <w:t xml:space="preserve"> returns a </w:t>
       </w:r>
-      <w:bookmarkStart w:id="107" w:name="OLE_LINK149"/>
-      <w:bookmarkStart w:id="108" w:name="OLE_LINK150"/>
+      <w:bookmarkStart w:id="108" w:name="OLE_LINK149"/>
+      <w:bookmarkStart w:id="109" w:name="OLE_LINK150"/>
       <w:proofErr w:type="spellStart"/>
       <w:r>
         <w:rPr>
@@ -20931,8 +21004,8 @@
         </w:rPr>
         <w:t xml:space="preserve"> </w:t>
       </w:r>
-      <w:bookmarkEnd w:id="107"/>
       <w:bookmarkEnd w:id="108"/>
+      <w:bookmarkEnd w:id="109"/>
       <w:r>
         <w:rPr>
           <w:color w:val="000000" w:themeColor="text1"/>
@@ -21095,8 +21168,8 @@
         </w:rPr>
         <w:t>[</w:t>
       </w:r>
-      <w:bookmarkStart w:id="109" w:name="OLE_LINK93"/>
-      <w:bookmarkStart w:id="110" w:name="OLE_LINK94"/>
+      <w:bookmarkStart w:id="110" w:name="OLE_LINK93"/>
+      <w:bookmarkStart w:id="111" w:name="OLE_LINK94"/>
       <w:proofErr w:type="spellStart"/>
       <w:r>
         <w:rPr>
@@ -21107,8 +21180,8 @@
         </w:rPr>
         <w:t>PossMeasurements</w:t>
       </w:r>
-      <w:bookmarkEnd w:id="109"/>
       <w:bookmarkEnd w:id="110"/>
+      <w:bookmarkEnd w:id="111"/>
       <w:proofErr w:type="spellEnd"/>
       <w:r>
         <w:rPr>
@@ -21119,8 +21192,8 @@
         </w:rPr>
         <w:t>]=</w:t>
       </w:r>
-      <w:bookmarkStart w:id="111" w:name="OLE_LINK86"/>
-      <w:bookmarkStart w:id="112" w:name="OLE_LINK87"/>
+      <w:bookmarkStart w:id="112" w:name="OLE_LINK86"/>
+      <w:bookmarkStart w:id="113" w:name="OLE_LINK87"/>
       <w:proofErr w:type="spellStart"/>
       <w:r>
         <w:rPr>
@@ -21141,8 +21214,8 @@
         </w:rPr>
         <w:t>PossMeasurements</w:t>
       </w:r>
-      <w:bookmarkEnd w:id="111"/>
       <w:bookmarkEnd w:id="112"/>
+      <w:bookmarkEnd w:id="113"/>
       <w:proofErr w:type="spellEnd"/>
       <w:r>
         <w:rPr>
@@ -22064,13 +22137,13 @@
               <w:pStyle w:val="Sinespaciado"/>
               <w:spacing w:before="0" w:after="0" w:line="240" w:lineRule="auto"/>
             </w:pPr>
-            <w:bookmarkStart w:id="113" w:name="OLE_LINK95"/>
-            <w:bookmarkStart w:id="114" w:name="OLE_LINK96"/>
+            <w:bookmarkStart w:id="114" w:name="OLE_LINK95"/>
+            <w:bookmarkStart w:id="115" w:name="OLE_LINK96"/>
             <w:r>
               <w:t>The vector of fluxes (as a YALMIP decision variable)</w:t>
             </w:r>
-            <w:bookmarkEnd w:id="113"/>
             <w:bookmarkEnd w:id="114"/>
+            <w:bookmarkEnd w:id="115"/>
           </w:p>
         </w:tc>
       </w:tr>
@@ -22579,8 +22652,8 @@
       <w:pPr>
         <w:pStyle w:val="Sinespaciado"/>
       </w:pPr>
-      <w:bookmarkStart w:id="115" w:name="OLE_LINK108"/>
-      <w:bookmarkStart w:id="116" w:name="OLE_LINK109"/>
+      <w:bookmarkStart w:id="116" w:name="OLE_LINK108"/>
+      <w:bookmarkStart w:id="117" w:name="OLE_LINK109"/>
       <w:r>
         <w:t>Returns</w:t>
       </w:r>
@@ -22594,8 +22667,8 @@
         <w:t>maximum possibility.</w:t>
       </w:r>
     </w:p>
-    <w:bookmarkEnd w:id="115"/>
     <w:bookmarkEnd w:id="116"/>
+    <w:bookmarkEnd w:id="117"/>
     <w:p>
       <w:pPr>
         <w:pStyle w:val="Encabezamientosubttulo"/>
@@ -22756,8 +22829,8 @@
           <w:szCs w:val="22"/>
         </w:rPr>
       </w:pPr>
-      <w:bookmarkStart w:id="117" w:name="OLE_LINK112"/>
-      <w:bookmarkStart w:id="118" w:name="OLE_LINK113"/>
+      <w:bookmarkStart w:id="118" w:name="OLE_LINK112"/>
+      <w:bookmarkStart w:id="119" w:name="OLE_LINK113"/>
       <w:r>
         <w:rPr>
           <w:rStyle w:val="nfasissutil"/>
@@ -22892,8 +22965,8 @@
         </w:rPr>
         <w:t xml:space="preserve">returns </w:t>
       </w:r>
-      <w:bookmarkEnd w:id="117"/>
       <w:bookmarkEnd w:id="118"/>
+      <w:bookmarkEnd w:id="119"/>
       <w:r>
         <w:rPr>
           <w:color w:val="000000" w:themeColor="text1"/>
@@ -22947,7 +23020,7 @@
         </w:rPr>
         <w:t xml:space="preserve">. </w:t>
       </w:r>
-      <w:bookmarkStart w:id="119" w:name="OLE_LINK116"/>
+      <w:bookmarkStart w:id="120" w:name="OLE_LINK116"/>
       <w:r>
         <w:t xml:space="preserve">The only mandatory input is </w:t>
       </w:r>
@@ -23012,7 +23085,7 @@
         </w:rPr>
         <w:t xml:space="preserve">). </w:t>
       </w:r>
-      <w:bookmarkEnd w:id="119"/>
+      <w:bookmarkEnd w:id="120"/>
     </w:p>
     <w:p>
       <w:pPr>
@@ -23260,8 +23333,8 @@
       <w:pPr>
         <w:pStyle w:val="Sinespaciado"/>
       </w:pPr>
-      <w:bookmarkStart w:id="120" w:name="OLE_LINK122"/>
-      <w:bookmarkStart w:id="121" w:name="OLE_LINK123"/>
+      <w:bookmarkStart w:id="121" w:name="OLE_LINK122"/>
+      <w:bookmarkStart w:id="122" w:name="OLE_LINK123"/>
       <w:r>
         <w:t>Returns</w:t>
       </w:r>
@@ -23269,8 +23342,8 @@
         <w:t xml:space="preserve"> the interval estimate of fluxes with maximum possibility.</w:t>
       </w:r>
     </w:p>
-    <w:bookmarkEnd w:id="120"/>
     <w:bookmarkEnd w:id="121"/>
+    <w:bookmarkEnd w:id="122"/>
     <w:p>
       <w:pPr>
         <w:pStyle w:val="Ttulo4"/>
@@ -23283,7 +23356,7 @@
       <w:pPr>
         <w:pStyle w:val="Ttulo5"/>
       </w:pPr>
-      <w:bookmarkStart w:id="122" w:name="OLE_LINK119"/>
+      <w:bookmarkStart w:id="123" w:name="OLE_LINK119"/>
       <w:r>
         <w:t>[</w:t>
       </w:r>
@@ -23334,7 +23407,7 @@
         <w:t>;</w:t>
       </w:r>
     </w:p>
-    <w:bookmarkEnd w:id="122"/>
+    <w:bookmarkEnd w:id="123"/>
     <w:p>
       <w:pPr>
         <w:pStyle w:val="Ttulo5"/>
@@ -23425,8 +23498,8 @@
           <w:szCs w:val="22"/>
         </w:rPr>
       </w:pPr>
-      <w:bookmarkStart w:id="123" w:name="OLE_LINK110"/>
-      <w:bookmarkStart w:id="124" w:name="OLE_LINK111"/>
+      <w:bookmarkStart w:id="124" w:name="OLE_LINK110"/>
+      <w:bookmarkStart w:id="125" w:name="OLE_LINK111"/>
       <w:r>
         <w:rPr>
           <w:rStyle w:val="nfasissutil"/>
@@ -23649,8 +23722,8 @@
         </w:rPr>
         <w:t xml:space="preserve">lower and upper limits for each flux. </w:t>
       </w:r>
-      <w:bookmarkStart w:id="125" w:name="OLE_LINK126"/>
-      <w:bookmarkStart w:id="126" w:name="OLE_LINK127"/>
+      <w:bookmarkStart w:id="126" w:name="OLE_LINK126"/>
+      <w:bookmarkStart w:id="127" w:name="OLE_LINK127"/>
       <w:r>
         <w:rPr>
           <w:color w:val="000000" w:themeColor="text1"/>
@@ -23716,8 +23789,8 @@
         <w:t>).</w:t>
       </w:r>
     </w:p>
-    <w:bookmarkEnd w:id="125"/>
     <w:bookmarkEnd w:id="126"/>
+    <w:bookmarkEnd w:id="127"/>
     <w:p>
       <w:pPr>
         <w:pStyle w:val="Sinespaciado"/>
@@ -23924,8 +23997,8 @@
         <w:t xml:space="preserve"> provides all the info returned by the optimization solver.</w:t>
       </w:r>
     </w:p>
-    <w:bookmarkEnd w:id="123"/>
     <w:bookmarkEnd w:id="124"/>
+    <w:bookmarkEnd w:id="125"/>
     <w:p>
       <w:pPr>
         <w:rPr>
@@ -23956,7 +24029,7 @@
       <w:pPr>
         <w:pStyle w:val="Sinespaciado"/>
       </w:pPr>
-      <w:bookmarkStart w:id="127" w:name="OLE_LINK134"/>
+      <w:bookmarkStart w:id="128" w:name="OLE_LINK134"/>
       <w:r>
         <w:t xml:space="preserve">Returns an interval estimate for a flux for the desired </w:t>
       </w:r>
@@ -23967,7 +24040,7 @@
         <w:t xml:space="preserve"> of possibility.</w:t>
       </w:r>
     </w:p>
-    <w:bookmarkEnd w:id="127"/>
+    <w:bookmarkEnd w:id="128"/>
     <w:p>
       <w:pPr>
         <w:pStyle w:val="Ttulo4"/>
@@ -23980,10 +24053,10 @@
       <w:pPr>
         <w:pStyle w:val="Ttulo5"/>
       </w:pPr>
-      <w:bookmarkStart w:id="128" w:name="OLE_LINK124"/>
-      <w:bookmarkStart w:id="129" w:name="OLE_LINK125"/>
-      <w:bookmarkStart w:id="130" w:name="OLE_LINK128"/>
-      <w:bookmarkStart w:id="131" w:name="OLE_LINK131"/>
+      <w:bookmarkStart w:id="129" w:name="OLE_LINK124"/>
+      <w:bookmarkStart w:id="130" w:name="OLE_LINK125"/>
+      <w:bookmarkStart w:id="131" w:name="OLE_LINK128"/>
+      <w:bookmarkStart w:id="132" w:name="OLE_LINK131"/>
       <w:r>
         <w:t>[</w:t>
       </w:r>
@@ -24144,10 +24217,10 @@
         <w:t>;</w:t>
       </w:r>
     </w:p>
-    <w:bookmarkEnd w:id="128"/>
     <w:bookmarkEnd w:id="129"/>
     <w:bookmarkEnd w:id="130"/>
     <w:bookmarkEnd w:id="131"/>
+    <w:bookmarkEnd w:id="132"/>
     <w:p>
       <w:pPr>
         <w:pStyle w:val="Ttulo5"/>
@@ -24395,8 +24468,8 @@
         </w:rPr>
         <w:t>(</w:t>
       </w:r>
-      <w:bookmarkStart w:id="132" w:name="OLE_LINK168"/>
-      <w:bookmarkStart w:id="133" w:name="OLE_LINK169"/>
+      <w:bookmarkStart w:id="133" w:name="OLE_LINK168"/>
+      <w:bookmarkStart w:id="134" w:name="OLE_LINK169"/>
       <w:proofErr w:type="spellStart"/>
       <w:proofErr w:type="gramEnd"/>
       <w:r>
@@ -24474,8 +24547,8 @@
         </w:rPr>
         <w:t>flux</w:t>
       </w:r>
-      <w:bookmarkEnd w:id="132"/>
       <w:bookmarkEnd w:id="133"/>
+      <w:bookmarkEnd w:id="134"/>
       <w:r>
         <w:rPr>
           <w:rStyle w:val="nfasissutil"/>
@@ -24493,10 +24566,10 @@
         </w:rPr>
         <w:t xml:space="preserve"> </w:t>
       </w:r>
-      <w:bookmarkStart w:id="134" w:name="OLE_LINK137"/>
-      <w:bookmarkStart w:id="135" w:name="OLE_LINK138"/>
-      <w:bookmarkStart w:id="136" w:name="OLE_LINK139"/>
-      <w:bookmarkStart w:id="137" w:name="OLE_LINK140"/>
+      <w:bookmarkStart w:id="135" w:name="OLE_LINK137"/>
+      <w:bookmarkStart w:id="136" w:name="OLE_LINK138"/>
+      <w:bookmarkStart w:id="137" w:name="OLE_LINK139"/>
+      <w:bookmarkStart w:id="138" w:name="OLE_LINK140"/>
       <w:r>
         <w:rPr>
           <w:color w:val="000000" w:themeColor="text1"/>
@@ -24677,10 +24750,10 @@
       <w:pPr>
         <w:pStyle w:val="Ttulo8"/>
       </w:pPr>
-      <w:bookmarkStart w:id="138" w:name="OLE_LINK114"/>
-      <w:bookmarkStart w:id="139" w:name="OLE_LINK115"/>
-      <w:bookmarkEnd w:id="134"/>
+      <w:bookmarkStart w:id="139" w:name="OLE_LINK114"/>
+      <w:bookmarkStart w:id="140" w:name="OLE_LINK115"/>
       <w:bookmarkEnd w:id="135"/>
+      <w:bookmarkEnd w:id="136"/>
       <w:r>
         <w:rPr>
           <w:rStyle w:val="Ttulo8Car"/>
@@ -24802,12 +24875,12 @@
           <w:color w:val="000000" w:themeColor="text1"/>
         </w:rPr>
       </w:pPr>
-      <w:bookmarkStart w:id="140" w:name="OLE_LINK141"/>
-      <w:bookmarkStart w:id="141" w:name="OLE_LINK142"/>
-      <w:bookmarkEnd w:id="136"/>
+      <w:bookmarkStart w:id="141" w:name="OLE_LINK141"/>
+      <w:bookmarkStart w:id="142" w:name="OLE_LINK142"/>
       <w:bookmarkEnd w:id="137"/>
       <w:bookmarkEnd w:id="138"/>
       <w:bookmarkEnd w:id="139"/>
+      <w:bookmarkEnd w:id="140"/>
       <w:r>
         <w:rPr>
           <w:rStyle w:val="nfasissutil"/>
@@ -24901,8 +24974,8 @@
           <w:color w:val="000000" w:themeColor="text1"/>
         </w:rPr>
       </w:pPr>
-      <w:bookmarkStart w:id="142" w:name="OLE_LINK132"/>
-      <w:bookmarkStart w:id="143" w:name="OLE_LINK133"/>
+      <w:bookmarkStart w:id="143" w:name="OLE_LINK132"/>
+      <w:bookmarkStart w:id="144" w:name="OLE_LINK133"/>
       <w:r>
         <w:t>The optional input “</w:t>
       </w:r>
@@ -25103,10 +25176,10 @@
         <w:t xml:space="preserve"> provides all the info returned by the optimization solver.</w:t>
       </w:r>
     </w:p>
-    <w:bookmarkEnd w:id="140"/>
     <w:bookmarkEnd w:id="141"/>
     <w:bookmarkEnd w:id="142"/>
     <w:bookmarkEnd w:id="143"/>
+    <w:bookmarkEnd w:id="144"/>
     <w:p>
       <w:pPr>
         <w:rPr>
@@ -25174,8 +25247,8 @@
       <w:r>
         <w:t>(</w:t>
       </w:r>
-      <w:bookmarkStart w:id="144" w:name="OLE_LINK153"/>
-      <w:bookmarkStart w:id="145" w:name="OLE_LINK154"/>
+      <w:bookmarkStart w:id="145" w:name="OLE_LINK153"/>
+      <w:bookmarkStart w:id="146" w:name="OLE_LINK154"/>
       <w:proofErr w:type="gramEnd"/>
       <w:r>
         <w:t>flux,</w:t>
@@ -25198,8 +25271,8 @@
       <w:r>
         <w:t>max_c1</w:t>
       </w:r>
-      <w:bookmarkEnd w:id="144"/>
       <w:bookmarkEnd w:id="145"/>
+      <w:bookmarkEnd w:id="146"/>
       <w:r>
         <w:t>)</w:t>
       </w:r>
@@ -25223,8 +25296,8 @@
       <w:r>
         <w:t>(</w:t>
       </w:r>
-      <w:bookmarkStart w:id="146" w:name="OLE_LINK155"/>
-      <w:bookmarkStart w:id="147" w:name="OLE_LINK156"/>
+      <w:bookmarkStart w:id="147" w:name="OLE_LINK155"/>
+      <w:bookmarkStart w:id="148" w:name="OLE_LINK156"/>
       <w:proofErr w:type="gramEnd"/>
       <w:r>
         <w:t>flux,</w:t>
@@ -25265,8 +25338,8 @@
       <w:r>
         <w:t>max_c2</w:t>
       </w:r>
-      <w:bookmarkEnd w:id="146"/>
       <w:bookmarkEnd w:id="147"/>
+      <w:bookmarkEnd w:id="148"/>
       <w:r>
         <w:t>)</w:t>
       </w:r>
@@ -25407,8 +25480,8 @@
           <w:color w:val="000000" w:themeColor="text1"/>
         </w:rPr>
       </w:pPr>
-      <w:bookmarkStart w:id="148" w:name="OLE_LINK161"/>
-      <w:bookmarkStart w:id="149" w:name="OLE_LINK162"/>
+      <w:bookmarkStart w:id="149" w:name="OLE_LINK161"/>
+      <w:bookmarkStart w:id="150" w:name="OLE_LINK162"/>
       <w:proofErr w:type="spellStart"/>
       <w:r>
         <w:rPr>
@@ -25509,8 +25582,8 @@
         </w:rPr>
         <w:t xml:space="preserve"> </w:t>
       </w:r>
-      <w:bookmarkEnd w:id="148"/>
       <w:bookmarkEnd w:id="149"/>
+      <w:bookmarkEnd w:id="150"/>
       <w:r>
         <w:rPr>
           <w:color w:val="000000" w:themeColor="text1"/>
@@ -25663,8 +25736,8 @@
           <w:color w:val="000000" w:themeColor="text1"/>
         </w:rPr>
       </w:pPr>
-      <w:bookmarkStart w:id="150" w:name="OLE_LINK164"/>
-      <w:bookmarkStart w:id="151" w:name="OLE_LINK165"/>
+      <w:bookmarkStart w:id="151" w:name="OLE_LINK164"/>
+      <w:bookmarkStart w:id="152" w:name="OLE_LINK165"/>
       <w:proofErr w:type="spellStart"/>
       <w:r>
         <w:rPr>
@@ -25705,7 +25778,7 @@
         </w:rPr>
         <w:t>flux</w:t>
       </w:r>
-      <w:bookmarkStart w:id="152" w:name="OLE_LINK163"/>
+      <w:bookmarkStart w:id="153" w:name="OLE_LINK163"/>
       <w:r>
         <w:rPr>
           <w:rStyle w:val="nfasissutil"/>
@@ -25751,7 +25824,7 @@
         </w:rPr>
         <w:t>max_c1</w:t>
       </w:r>
-      <w:bookmarkEnd w:id="152"/>
+      <w:bookmarkEnd w:id="153"/>
       <w:r>
         <w:rPr>
           <w:rStyle w:val="nfasissutil"/>
@@ -25825,8 +25898,8 @@
         </w:rPr>
         <w:t>min_c1, max_c1</w:t>
       </w:r>
-      <w:bookmarkStart w:id="153" w:name="OLE_LINK166"/>
-      <w:bookmarkStart w:id="154" w:name="OLE_LINK167"/>
+      <w:bookmarkStart w:id="154" w:name="OLE_LINK166"/>
+      <w:bookmarkStart w:id="155" w:name="OLE_LINK167"/>
       <w:r>
         <w:rPr>
           <w:rStyle w:val="nfasissutil"/>
@@ -25872,8 +25945,8 @@
         </w:rPr>
         <w:t>max_c2</w:t>
       </w:r>
-      <w:bookmarkEnd w:id="153"/>
       <w:bookmarkEnd w:id="154"/>
+      <w:bookmarkEnd w:id="155"/>
       <w:r>
         <w:rPr>
           <w:rStyle w:val="nfasissutil"/>
@@ -25945,8 +26018,8 @@
         <w:t>to plot two and three pairs of interval estimates in a single, compact graph.</w:t>
       </w:r>
     </w:p>
-    <w:bookmarkEnd w:id="150"/>
     <w:bookmarkEnd w:id="151"/>
+    <w:bookmarkEnd w:id="152"/>
     <w:p>
       <w:pPr>
         <w:pStyle w:val="Sinespaciado"/>
@@ -26677,8 +26750,8 @@
       <w:pPr>
         <w:pStyle w:val="Ttulo7"/>
       </w:pPr>
-      <w:bookmarkStart w:id="155" w:name="OLE_LINK117"/>
-      <w:bookmarkStart w:id="156" w:name="OLE_LINK118"/>
+      <w:bookmarkStart w:id="156" w:name="OLE_LINK117"/>
+      <w:bookmarkStart w:id="157" w:name="OLE_LINK118"/>
       <w:r>
         <w:t xml:space="preserve"># </w:t>
       </w:r>
@@ -26694,8 +26767,8 @@
       </w:r>
       <w:proofErr w:type="spellEnd"/>
     </w:p>
-    <w:bookmarkEnd w:id="155"/>
     <w:bookmarkEnd w:id="156"/>
+    <w:bookmarkEnd w:id="157"/>
     <w:p>
       <w:pPr>
         <w:pStyle w:val="Sinespaciado"/>
@@ -26868,8 +26941,8 @@
           <w:color w:val="000000" w:themeColor="text1"/>
         </w:rPr>
       </w:pPr>
-      <w:bookmarkStart w:id="157" w:name="OLE_LINK157"/>
-      <w:bookmarkStart w:id="158" w:name="OLE_LINK158"/>
+      <w:bookmarkStart w:id="158" w:name="OLE_LINK157"/>
+      <w:bookmarkStart w:id="159" w:name="OLE_LINK158"/>
       <w:proofErr w:type="spellStart"/>
       <w:r>
         <w:rPr>
@@ -27019,8 +27092,8 @@
         <w:t>.</w:t>
       </w:r>
     </w:p>
-    <w:bookmarkEnd w:id="157"/>
     <w:bookmarkEnd w:id="158"/>
+    <w:bookmarkEnd w:id="159"/>
     <w:p>
       <w:pPr>
         <w:pStyle w:val="Sinespaciado"/>
@@ -27500,8 +27573,8 @@
       <w:r>
         <w:t xml:space="preserve">Returns an interval estimate for a flux for the desired degree of possibility. </w:t>
       </w:r>
-      <w:bookmarkStart w:id="159" w:name="OLE_LINK135"/>
-      <w:bookmarkStart w:id="160" w:name="OLE_LINK136"/>
+      <w:bookmarkStart w:id="160" w:name="OLE_LINK135"/>
+      <w:bookmarkStart w:id="161" w:name="OLE_LINK136"/>
       <w:r>
         <w:t xml:space="preserve">This </w:t>
       </w:r>
@@ -27511,8 +27584,8 @@
       <w:r>
         <w:t xml:space="preserve"> uses a different and rudimentary syntax. It is of use only for advanced users wanting to do non-standard computations.</w:t>
       </w:r>
-      <w:bookmarkEnd w:id="159"/>
       <w:bookmarkEnd w:id="160"/>
+      <w:bookmarkEnd w:id="161"/>
     </w:p>
     <w:p>
       <w:pPr>
@@ -27951,8 +28024,8 @@
           <w:color w:val="000000" w:themeColor="text1"/>
         </w:rPr>
       </w:pPr>
-      <w:bookmarkStart w:id="161" w:name="OLE_LINK151"/>
-      <w:bookmarkStart w:id="162" w:name="OLE_LINK152"/>
+      <w:bookmarkStart w:id="162" w:name="OLE_LINK151"/>
+      <w:bookmarkStart w:id="163" w:name="OLE_LINK152"/>
       <w:r>
         <w:rPr>
           <w:rStyle w:val="nfasissutil"/>
@@ -28015,8 +28088,8 @@
         <w:t>, the function provides conditional possibilities as a default.</w:t>
       </w:r>
     </w:p>
-    <w:bookmarkEnd w:id="161"/>
     <w:bookmarkEnd w:id="162"/>
+    <w:bookmarkEnd w:id="163"/>
     <w:p>
       <w:pPr>
         <w:pStyle w:val="Sinespaciado"/>
@@ -28258,8 +28331,8 @@
       <w:r>
         <w:t>[</w:t>
       </w:r>
-      <w:bookmarkStart w:id="163" w:name="OLE_LINK99"/>
-      <w:bookmarkStart w:id="164" w:name="OLE_LINK100"/>
+      <w:bookmarkStart w:id="164" w:name="OLE_LINK99"/>
+      <w:bookmarkStart w:id="165" w:name="OLE_LINK100"/>
       <w:proofErr w:type="spellStart"/>
       <w:proofErr w:type="gramStart"/>
       <w:r>
@@ -28274,8 +28347,8 @@
       <w:r>
         <w:t>vmax</w:t>
       </w:r>
-      <w:bookmarkEnd w:id="163"/>
       <w:bookmarkEnd w:id="164"/>
+      <w:bookmarkEnd w:id="165"/>
       <w:proofErr w:type="spellEnd"/>
       <w:r>
         <w:t xml:space="preserve">] = </w:t>
@@ -28292,15 +28365,15 @@
       <w:r>
         <w:t>(</w:t>
       </w:r>
-      <w:bookmarkStart w:id="165" w:name="OLE_LINK103"/>
-      <w:bookmarkStart w:id="166" w:name="OLE_LINK104"/>
+      <w:bookmarkStart w:id="166" w:name="OLE_LINK103"/>
+      <w:bookmarkStart w:id="167" w:name="OLE_LINK104"/>
       <w:proofErr w:type="spellStart"/>
       <w:proofErr w:type="gramEnd"/>
       <w:r>
         <w:t>constraints,flux</w:t>
       </w:r>
-      <w:bookmarkEnd w:id="165"/>
       <w:bookmarkEnd w:id="166"/>
+      <w:bookmarkEnd w:id="167"/>
       <w:proofErr w:type="spellEnd"/>
       <w:r>
         <w:t>)</w:t>
@@ -28676,8 +28749,8 @@
         </w:rPr>
         <w:t xml:space="preserve"> </w:t>
       </w:r>
-      <w:bookmarkStart w:id="167" w:name="OLE_LINK105"/>
-      <w:bookmarkStart w:id="168" w:name="OLE_LINK106"/>
+      <w:bookmarkStart w:id="168" w:name="OLE_LINK105"/>
+      <w:bookmarkStart w:id="169" w:name="OLE_LINK106"/>
       <w:proofErr w:type="gramStart"/>
       <w:r>
         <w:rPr>
@@ -28701,9 +28774,9 @@
         </w:rPr>
         <w:t xml:space="preserve"> that allows to specify the YALMIP solver options (use ‘help yalmip’ for details). </w:t>
       </w:r>
-      <w:bookmarkStart w:id="169" w:name="_Toc424842137"/>
-      <w:bookmarkEnd w:id="167"/>
+      <w:bookmarkStart w:id="170" w:name="_Toc424842137"/>
       <w:bookmarkEnd w:id="168"/>
+      <w:bookmarkEnd w:id="169"/>
       <w:r>
         <w:rPr>
           <w:rStyle w:val="Ninguno"/>
@@ -28734,7 +28807,7 @@
         </w:rPr>
         <w:t>e</w:t>
       </w:r>
-      <w:bookmarkEnd w:id="169"/>
+      <w:bookmarkEnd w:id="170"/>
       <w:r>
         <w:rPr>
           <w:rStyle w:val="Ninguno"/>
@@ -29331,8 +29404,6 @@
       <w:r>
         <w:t>s (more detailed) or intervals (more compact).</w:t>
       </w:r>
-      <w:bookmarkStart w:id="170" w:name="_GoBack"/>
-      <w:bookmarkEnd w:id="170"/>
     </w:p>
     <w:p/>
     <w:p>
@@ -31292,6 +31363,7 @@
         <w:rPr>
           <w:sz w:val="20"/>
           <w:szCs w:val="20"/>
+          <w:lang w:val="es-ES"/>
         </w:rPr>
         <w:t>Llaneras, F., Sala,</w:t>
       </w:r>
@@ -31299,29 +31371,15 @@
         <w:rPr>
           <w:sz w:val="20"/>
           <w:szCs w:val="20"/>
-        </w:rPr>
-        <w:t xml:space="preserve"> A., &amp; </w:t>
-      </w:r>
-      <w:proofErr w:type="spellStart"/>
+          <w:lang w:val="es-ES"/>
+        </w:rPr>
+        <w:t xml:space="preserve"> A., &amp; Picó, J. (2009</w:t>
+      </w:r>
       <w:r>
         <w:rPr>
           <w:sz w:val="20"/>
           <w:szCs w:val="20"/>
-        </w:rPr>
-        <w:t>Picó</w:t>
-      </w:r>
-      <w:proofErr w:type="spellEnd"/>
-      <w:r>
-        <w:rPr>
-          <w:sz w:val="20"/>
-          <w:szCs w:val="20"/>
-        </w:rPr>
-        <w:t>, J. (2009</w:t>
-      </w:r>
-      <w:r>
-        <w:rPr>
-          <w:sz w:val="20"/>
-          <w:szCs w:val="20"/>
+          <w:lang w:val="es-ES"/>
         </w:rPr>
         <w:t xml:space="preserve">). </w:t>
       </w:r>
@@ -31483,6 +31541,7 @@
           <w:color w:val="auto"/>
           <w:sz w:val="20"/>
           <w:szCs w:val="20"/>
+          <w:lang w:val="es-ES"/>
         </w:rPr>
         <w:t>Folch-Fortuny</w:t>
       </w:r>
@@ -31492,6 +31551,7 @@
           <w:color w:val="auto"/>
           <w:sz w:val="20"/>
           <w:szCs w:val="20"/>
+          <w:lang w:val="es-ES"/>
         </w:rPr>
         <w:t xml:space="preserve"> A, </w:t>
       </w:r>
@@ -31501,6 +31561,7 @@
           <w:color w:val="auto"/>
           <w:sz w:val="20"/>
           <w:szCs w:val="20"/>
+          <w:lang w:val="es-ES"/>
         </w:rPr>
         <w:t>Tortajada</w:t>
       </w:r>
@@ -31510,44 +31571,9 @@
           <w:color w:val="auto"/>
           <w:sz w:val="20"/>
           <w:szCs w:val="20"/>
-        </w:rPr>
-        <w:t xml:space="preserve"> M, Prats-</w:t>
-      </w:r>
-      <w:proofErr w:type="spellStart"/>
-      <w:r>
-        <w:rPr>
-          <w:color w:val="auto"/>
-          <w:sz w:val="20"/>
-          <w:szCs w:val="20"/>
-        </w:rPr>
-        <w:t>Montalbán</w:t>
-      </w:r>
-      <w:proofErr w:type="spellEnd"/>
-      <w:r>
-        <w:rPr>
-          <w:color w:val="auto"/>
-          <w:sz w:val="20"/>
-          <w:szCs w:val="20"/>
-        </w:rPr>
-        <w:t xml:space="preserve"> JM, Llaneras F, </w:t>
-      </w:r>
-      <w:proofErr w:type="spellStart"/>
-      <w:r>
-        <w:rPr>
-          <w:color w:val="auto"/>
-          <w:sz w:val="20"/>
-          <w:szCs w:val="20"/>
-        </w:rPr>
-        <w:t>Picó</w:t>
-      </w:r>
-      <w:proofErr w:type="spellEnd"/>
-      <w:r>
-        <w:rPr>
-          <w:color w:val="auto"/>
-          <w:sz w:val="20"/>
-          <w:szCs w:val="20"/>
-        </w:rPr>
-        <w:t xml:space="preserve"> J, Ferrer A (2014). </w:t>
+          <w:lang w:val="es-ES"/>
+        </w:rPr>
+        <w:t xml:space="preserve"> M, Prats-Montalbán JM, Llaneras F, Picó J, Ferrer A (2014). </w:t>
       </w:r>
       <w:r>
         <w:rPr>
@@ -42325,7 +42351,7 @@
 </file>
 
 <file path=customXml/itemProps1.xml><?xml version="1.0" encoding="utf-8"?>
-<ds:datastoreItem xmlns:ds="http://schemas.openxmlformats.org/officeDocument/2006/customXml" ds:itemID="{C163E337-6699-4BB0-80A4-AB9B943E38A3}">
+<ds:datastoreItem xmlns:ds="http://schemas.openxmlformats.org/officeDocument/2006/customXml" ds:itemID="{20B9A12C-660A-4CDC-86D1-8090FEFF701D}">
   <ds:schemaRefs>
     <ds:schemaRef ds:uri="http://schemas.openxmlformats.org/officeDocument/2006/bibliography"/>
   </ds:schemaRefs>

</xml_diff>